<commit_message>
Document Update and Html Final Run Results
</commit_message>
<xml_diff>
--- a/Documentation/AutomationSuitRunExecutionGuidlines.docx
+++ b/Documentation/AutomationSuitRunExecutionGuidlines.docx
@@ -242,117 +242,104 @@
     </w:p>
     <w:p>
       <w:pPr>
-        <w:pBdr>
-          <w:top w:val="single" w:sz="6" w:space="2" w:color="888888"/>
-          <w:left w:val="single" w:sz="6" w:space="0" w:color="888888"/>
-          <w:bottom w:val="single" w:sz="6" w:space="2" w:color="888888"/>
-          <w:right w:val="single" w:sz="6" w:space="2" w:color="888888"/>
-        </w:pBdr>
-        <w:shd w:val="clear" w:color="auto" w:fill="FFFFFF"/>
-        <w:tabs>
-          <w:tab w:val="left" w:pos="916"/>
-          <w:tab w:val="left" w:pos="1832"/>
-          <w:tab w:val="left" w:pos="2748"/>
-          <w:tab w:val="left" w:pos="3664"/>
-          <w:tab w:val="left" w:pos="4580"/>
-          <w:tab w:val="left" w:pos="5496"/>
-          <w:tab w:val="left" w:pos="6412"/>
-          <w:tab w:val="left" w:pos="7328"/>
-          <w:tab w:val="left" w:pos="8244"/>
-          <w:tab w:val="left" w:pos="9160"/>
-          <w:tab w:val="left" w:pos="10076"/>
-          <w:tab w:val="left" w:pos="10992"/>
-          <w:tab w:val="left" w:pos="11908"/>
-          <w:tab w:val="left" w:pos="12824"/>
-          <w:tab w:val="left" w:pos="13740"/>
-          <w:tab w:val="left" w:pos="14656"/>
-        </w:tabs>
-        <w:spacing w:after="315" w:line="240" w:lineRule="auto"/>
-        <w:rPr>
-          <w:rFonts w:ascii="Consolas" w:eastAsia="Times New Roman" w:hAnsi="Consolas" w:cs="Courier New"/>
-          <w:color w:val="333333"/>
-          <w:sz w:val="20"/>
-          <w:szCs w:val="20"/>
-        </w:rPr>
-      </w:pPr>
-      <w:proofErr w:type="gramStart"/>
-      <w:r>
-        <w:rPr>
-          <w:rFonts w:ascii="Consolas" w:eastAsia="Times New Roman" w:hAnsi="Consolas" w:cs="Courier New"/>
-          <w:color w:val="666600"/>
-          <w:sz w:val="20"/>
-          <w:szCs w:val="20"/>
-        </w:rPr>
-        <w:t>.</w:t>
-      </w:r>
-      <w:r>
-        <w:rPr>
-          <w:rFonts w:ascii="Consolas" w:eastAsia="Times New Roman" w:hAnsi="Consolas" w:cs="Courier New"/>
-          <w:color w:val="008800"/>
-          <w:sz w:val="20"/>
-          <w:szCs w:val="20"/>
-        </w:rPr>
-        <w:t>/</w:t>
+        <w:shd w:val="clear" w:color="auto" w:fill="1E1E1E"/>
+        <w:spacing w:line="285" w:lineRule="atLeast"/>
+        <w:rPr>
+          <w:rFonts w:ascii="Consolas" w:eastAsia="Times New Roman" w:hAnsi="Consolas" w:cs="Times New Roman"/>
+          <w:color w:val="9CDCFE"/>
+          <w:sz w:val="21"/>
+          <w:szCs w:val="21"/>
+        </w:rPr>
+      </w:pPr>
+      <w:proofErr w:type="gramStart"/>
+      <w:r>
+        <w:rPr>
+          <w:rFonts w:ascii="Consolas" w:eastAsia="Times New Roman" w:hAnsi="Consolas" w:cs="Times New Roman"/>
+          <w:color w:val="9CDCFE"/>
+          <w:sz w:val="21"/>
+          <w:szCs w:val="21"/>
+        </w:rPr>
+        <w:t>./</w:t>
       </w:r>
       <w:proofErr w:type="spellStart"/>
       <w:proofErr w:type="gramEnd"/>
       <w:r>
         <w:rPr>
-          <w:rFonts w:ascii="Consolas" w:eastAsia="Times New Roman" w:hAnsi="Consolas" w:cs="Courier New"/>
-          <w:color w:val="008800"/>
-          <w:sz w:val="20"/>
-          <w:szCs w:val="20"/>
+          <w:rFonts w:ascii="Consolas" w:eastAsia="Times New Roman" w:hAnsi="Consolas" w:cs="Times New Roman"/>
+          <w:color w:val="9CDCFE"/>
+          <w:sz w:val="21"/>
+          <w:szCs w:val="21"/>
         </w:rPr>
         <w:t>node_modules</w:t>
       </w:r>
       <w:proofErr w:type="spellEnd"/>
       <w:r>
         <w:rPr>
-          <w:rFonts w:ascii="Consolas" w:eastAsia="Times New Roman" w:hAnsi="Consolas" w:cs="Courier New"/>
-          <w:color w:val="008800"/>
-          <w:sz w:val="20"/>
-          <w:szCs w:val="20"/>
-        </w:rPr>
-        <w:t>/</w:t>
-      </w:r>
-      <w:r>
-        <w:rPr>
-          <w:rFonts w:ascii="Consolas" w:eastAsia="Times New Roman" w:hAnsi="Consolas" w:cs="Courier New"/>
-          <w:color w:val="666600"/>
-          <w:sz w:val="20"/>
-          <w:szCs w:val="20"/>
-        </w:rPr>
-        <w:t>.</w:t>
-      </w:r>
-      <w:r>
-        <w:rPr>
-          <w:rFonts w:ascii="Consolas" w:eastAsia="Times New Roman" w:hAnsi="Consolas" w:cs="Courier New"/>
-          <w:color w:val="000000"/>
-          <w:sz w:val="20"/>
-          <w:szCs w:val="20"/>
-        </w:rPr>
-        <w:t>bin</w:t>
-      </w:r>
-      <w:r>
-        <w:rPr>
-          <w:rFonts w:ascii="Consolas" w:eastAsia="Times New Roman" w:hAnsi="Consolas" w:cs="Courier New"/>
-          <w:color w:val="666600"/>
-          <w:sz w:val="20"/>
-          <w:szCs w:val="20"/>
-        </w:rPr>
-        <w:t>/</w:t>
-      </w:r>
-      <w:r>
-        <w:rPr>
-          <w:rFonts w:ascii="Consolas" w:eastAsia="Times New Roman" w:hAnsi="Consolas" w:cs="Courier New"/>
-          <w:color w:val="000000"/>
-          <w:sz w:val="20"/>
-          <w:szCs w:val="20"/>
-        </w:rPr>
-        <w:t>cypress open</w:t>
-      </w:r>
-    </w:p>
-    <w:p/>
+          <w:rFonts w:ascii="Consolas" w:eastAsia="Times New Roman" w:hAnsi="Consolas" w:cs="Times New Roman"/>
+          <w:color w:val="9CDCFE"/>
+          <w:sz w:val="21"/>
+          <w:szCs w:val="21"/>
+        </w:rPr>
+        <w:t>/.bin/cypress open</w:t>
+      </w:r>
+    </w:p>
+    <w:p>
+      <w:r>
+        <w:t>Note: If dependencies are not installed on system give below command</w:t>
+      </w:r>
+    </w:p>
+    <w:p>
+      <w:pPr>
+        <w:shd w:val="clear" w:color="auto" w:fill="1E1E1E"/>
+        <w:spacing w:line="285" w:lineRule="atLeast"/>
+        <w:rPr>
+          <w:rFonts w:ascii="Consolas" w:eastAsia="Times New Roman" w:hAnsi="Consolas" w:cs="Times New Roman"/>
+          <w:color w:val="9CDCFE"/>
+          <w:sz w:val="21"/>
+          <w:szCs w:val="21"/>
+        </w:rPr>
+      </w:pPr>
+      <w:r>
+        <w:rPr>
+          <w:rFonts w:ascii="Consolas" w:eastAsia="Times New Roman" w:hAnsi="Consolas" w:cs="Times New Roman"/>
+          <w:color w:val="9CDCFE"/>
+          <w:sz w:val="21"/>
+          <w:szCs w:val="21"/>
+        </w:rPr>
+        <w:tab/>
+      </w:r>
+      <w:proofErr w:type="spellStart"/>
+      <w:r>
+        <w:rPr>
+          <w:rFonts w:ascii="Consolas" w:eastAsia="Times New Roman" w:hAnsi="Consolas" w:cs="Times New Roman"/>
+          <w:color w:val="9CDCFE"/>
+          <w:sz w:val="21"/>
+          <w:szCs w:val="21"/>
+        </w:rPr>
+        <w:t>npm</w:t>
+      </w:r>
+      <w:proofErr w:type="spellEnd"/>
+      <w:r>
+        <w:rPr>
+          <w:rFonts w:ascii="Consolas" w:eastAsia="Times New Roman" w:hAnsi="Consolas" w:cs="Times New Roman"/>
+          <w:color w:val="9CDCFE"/>
+          <w:sz w:val="21"/>
+          <w:szCs w:val="21"/>
+        </w:rPr>
+        <w:t xml:space="preserve"> </w:t>
+      </w:r>
+      <w:proofErr w:type="gramStart"/>
+      <w:r>
+        <w:rPr>
+          <w:rFonts w:ascii="Consolas" w:eastAsia="Times New Roman" w:hAnsi="Consolas" w:cs="Times New Roman"/>
+          <w:color w:val="9CDCFE"/>
+          <w:sz w:val="21"/>
+          <w:szCs w:val="21"/>
+        </w:rPr>
+        <w:t>install</w:t>
+      </w:r>
+      <w:proofErr w:type="gramEnd"/>
+    </w:p>
     <w:p>
       <w:pPr>
         <w:rPr>
@@ -384,17 +371,45 @@
       </w:r>
     </w:p>
     <w:p>
-      <w:proofErr w:type="gramStart"/>
-      <w:r>
+      <w:pPr>
+        <w:shd w:val="clear" w:color="auto" w:fill="1E1E1E"/>
+        <w:spacing w:line="285" w:lineRule="atLeast"/>
+        <w:rPr>
+          <w:rFonts w:ascii="Consolas" w:eastAsia="Times New Roman" w:hAnsi="Consolas" w:cs="Times New Roman"/>
+          <w:color w:val="9CDCFE"/>
+          <w:sz w:val="21"/>
+          <w:szCs w:val="21"/>
+        </w:rPr>
+      </w:pPr>
+      <w:proofErr w:type="gramStart"/>
+      <w:r>
+        <w:rPr>
+          <w:rFonts w:ascii="Consolas" w:eastAsia="Times New Roman" w:hAnsi="Consolas" w:cs="Times New Roman"/>
+          <w:color w:val="9CDCFE"/>
+          <w:sz w:val="21"/>
+          <w:szCs w:val="21"/>
+        </w:rPr>
         <w:t>./</w:t>
       </w:r>
       <w:proofErr w:type="spellStart"/>
       <w:proofErr w:type="gramEnd"/>
       <w:r>
+        <w:rPr>
+          <w:rFonts w:ascii="Consolas" w:eastAsia="Times New Roman" w:hAnsi="Consolas" w:cs="Times New Roman"/>
+          <w:color w:val="9CDCFE"/>
+          <w:sz w:val="21"/>
+          <w:szCs w:val="21"/>
+        </w:rPr>
         <w:t>node_modules</w:t>
       </w:r>
       <w:proofErr w:type="spellEnd"/>
       <w:r>
+        <w:rPr>
+          <w:rFonts w:ascii="Consolas" w:eastAsia="Times New Roman" w:hAnsi="Consolas" w:cs="Times New Roman"/>
+          <w:color w:val="9CDCFE"/>
+          <w:sz w:val="21"/>
+          <w:szCs w:val="21"/>
+        </w:rPr>
         <w:t>/.bin/cypress open</w:t>
       </w:r>
     </w:p>
@@ -686,17 +701,45 @@
       <w:proofErr w:type="gramEnd"/>
     </w:p>
     <w:p>
-      <w:proofErr w:type="gramStart"/>
-      <w:r>
+      <w:pPr>
+        <w:shd w:val="clear" w:color="auto" w:fill="1E1E1E"/>
+        <w:spacing w:line="285" w:lineRule="atLeast"/>
+        <w:rPr>
+          <w:rFonts w:ascii="Consolas" w:eastAsia="Times New Roman" w:hAnsi="Consolas" w:cs="Times New Roman"/>
+          <w:color w:val="9CDCFE"/>
+          <w:sz w:val="21"/>
+          <w:szCs w:val="21"/>
+        </w:rPr>
+      </w:pPr>
+      <w:proofErr w:type="gramStart"/>
+      <w:r>
+        <w:rPr>
+          <w:rFonts w:ascii="Consolas" w:eastAsia="Times New Roman" w:hAnsi="Consolas" w:cs="Times New Roman"/>
+          <w:color w:val="9CDCFE"/>
+          <w:sz w:val="21"/>
+          <w:szCs w:val="21"/>
+        </w:rPr>
         <w:t>./</w:t>
       </w:r>
       <w:proofErr w:type="spellStart"/>
       <w:proofErr w:type="gramEnd"/>
       <w:r>
+        <w:rPr>
+          <w:rFonts w:ascii="Consolas" w:eastAsia="Times New Roman" w:hAnsi="Consolas" w:cs="Times New Roman"/>
+          <w:color w:val="9CDCFE"/>
+          <w:sz w:val="21"/>
+          <w:szCs w:val="21"/>
+        </w:rPr>
         <w:t>node_modules</w:t>
       </w:r>
       <w:proofErr w:type="spellEnd"/>
       <w:r>
+        <w:rPr>
+          <w:rFonts w:ascii="Consolas" w:eastAsia="Times New Roman" w:hAnsi="Consolas" w:cs="Times New Roman"/>
+          <w:color w:val="9CDCFE"/>
+          <w:sz w:val="21"/>
+          <w:szCs w:val="21"/>
+        </w:rPr>
         <w:t>/.bin/cypress run</w:t>
       </w:r>
     </w:p>
@@ -877,45 +920,104 @@
       <w:proofErr w:type="gramEnd"/>
     </w:p>
     <w:p>
-      <w:proofErr w:type="gramStart"/>
-      <w:r>
+      <w:pPr>
+        <w:shd w:val="clear" w:color="auto" w:fill="1E1E1E"/>
+        <w:spacing w:line="285" w:lineRule="atLeast"/>
+        <w:rPr>
+          <w:rFonts w:ascii="Consolas" w:eastAsia="Times New Roman" w:hAnsi="Consolas" w:cs="Times New Roman"/>
+          <w:color w:val="9CDCFE"/>
+          <w:sz w:val="21"/>
+          <w:szCs w:val="21"/>
+        </w:rPr>
+      </w:pPr>
+      <w:proofErr w:type="gramStart"/>
+      <w:r>
+        <w:rPr>
+          <w:rFonts w:ascii="Consolas" w:eastAsia="Times New Roman" w:hAnsi="Consolas" w:cs="Times New Roman"/>
+          <w:color w:val="9CDCFE"/>
+          <w:sz w:val="21"/>
+          <w:szCs w:val="21"/>
+        </w:rPr>
         <w:t>./</w:t>
       </w:r>
       <w:proofErr w:type="spellStart"/>
       <w:proofErr w:type="gramEnd"/>
       <w:r>
+        <w:rPr>
+          <w:rFonts w:ascii="Consolas" w:eastAsia="Times New Roman" w:hAnsi="Consolas" w:cs="Times New Roman"/>
+          <w:color w:val="9CDCFE"/>
+          <w:sz w:val="21"/>
+          <w:szCs w:val="21"/>
+        </w:rPr>
         <w:t>node_modules</w:t>
       </w:r>
       <w:proofErr w:type="spellEnd"/>
       <w:r>
+        <w:rPr>
+          <w:rFonts w:ascii="Consolas" w:eastAsia="Times New Roman" w:hAnsi="Consolas" w:cs="Times New Roman"/>
+          <w:color w:val="9CDCFE"/>
+          <w:sz w:val="21"/>
+          <w:szCs w:val="21"/>
+        </w:rPr>
         <w:t>/.bin/cypress open</w:t>
       </w:r>
     </w:p>
     <w:p>
       <w:r>
-        <w:t>Step2</w:t>
-      </w:r>
-      <w:proofErr w:type="gramStart"/>
-      <w:r>
-        <w:t>:</w:t>
-      </w:r>
-      <w:r>
-        <w:t xml:space="preserve"> .</w:t>
-      </w:r>
-      <w:proofErr w:type="gramEnd"/>
-      <w:r>
-        <w:t>/</w:t>
+        <w:t>Step2:</w:t>
+      </w:r>
+      <w:r>
+        <w:t xml:space="preserve"> </w:t>
+      </w:r>
+    </w:p>
+    <w:p>
+      <w:pPr>
+        <w:shd w:val="clear" w:color="auto" w:fill="1E1E1E"/>
+        <w:spacing w:line="285" w:lineRule="atLeast"/>
+        <w:rPr>
+          <w:rFonts w:ascii="Consolas" w:eastAsia="Times New Roman" w:hAnsi="Consolas" w:cs="Times New Roman"/>
+          <w:color w:val="9CDCFE"/>
+          <w:sz w:val="21"/>
+          <w:szCs w:val="21"/>
+        </w:rPr>
+      </w:pPr>
+      <w:proofErr w:type="gramStart"/>
+      <w:r>
+        <w:rPr>
+          <w:rFonts w:ascii="Consolas" w:eastAsia="Times New Roman" w:hAnsi="Consolas" w:cs="Times New Roman"/>
+          <w:color w:val="9CDCFE"/>
+          <w:sz w:val="21"/>
+          <w:szCs w:val="21"/>
+        </w:rPr>
+        <w:t>./</w:t>
       </w:r>
       <w:proofErr w:type="spellStart"/>
-      <w:r>
+      <w:proofErr w:type="gramEnd"/>
+      <w:r>
+        <w:rPr>
+          <w:rFonts w:ascii="Consolas" w:eastAsia="Times New Roman" w:hAnsi="Consolas" w:cs="Times New Roman"/>
+          <w:color w:val="9CDCFE"/>
+          <w:sz w:val="21"/>
+          <w:szCs w:val="21"/>
+        </w:rPr>
         <w:t>node_modules</w:t>
       </w:r>
       <w:proofErr w:type="spellEnd"/>
       <w:r>
+        <w:rPr>
+          <w:rFonts w:ascii="Consolas" w:eastAsia="Times New Roman" w:hAnsi="Consolas" w:cs="Times New Roman"/>
+          <w:color w:val="9CDCFE"/>
+          <w:sz w:val="21"/>
+          <w:szCs w:val="21"/>
+        </w:rPr>
         <w:t xml:space="preserve">/.bin/cypress run --record--key </w:t>
       </w:r>
       <w:r>
         <w:rPr>
+          <w:rFonts w:ascii="Consolas" w:eastAsia="Times New Roman" w:hAnsi="Consolas" w:cs="Times New Roman"/>
+          <w:color w:val="9CDCFE"/>
+          <w:sz w:val="21"/>
+          <w:szCs w:val="21"/>
           <w:highlight w:val="yellow"/>
         </w:rPr>
         <w:t>159aa36a-7208-499f-b693-81d0345e4267</w:t>

</xml_diff>